<commit_message>
add english to the manual
</commit_message>
<xml_diff>
--- a/User Manual.docx
+++ b/User Manual.docx
@@ -15,30 +15,437 @@
           <w:sz w:val="28"/>
           <w:szCs w:val="28"/>
         </w:rPr>
-        <w:t>User Manual</w:t>
-      </w:r>
+        <w:t xml:space="preserve">User </w:t>
+      </w:r>
+      <w:proofErr w:type="spellStart"/>
+      <w:r>
+        <w:rPr>
+          <w:sz w:val="28"/>
+          <w:szCs w:val="28"/>
+        </w:rPr>
+        <w:t>Manual</w:t>
+      </w:r>
+      <w:proofErr w:type="spellEnd"/>
     </w:p>
     <w:p>
-      <w:r>
+      <w:pPr>
+        <w:rPr>
+          <w:lang w:val="en-US"/>
+        </w:rPr>
+      </w:pPr>
+      <w:r>
+        <w:rPr>
+          <w:lang w:val="en-US"/>
+        </w:rPr>
         <w:br/>
       </w:r>
       <w:r>
         <w:rPr>
           <w:sz w:val="24"/>
           <w:szCs w:val="24"/>
+          <w:lang w:val="en-US"/>
         </w:rPr>
         <w:t>English</w:t>
       </w:r>
       <w:r>
+        <w:rPr>
+          <w:lang w:val="en-US"/>
+        </w:rPr>
         <w:br/>
         <w:t>--------------------------------------------------------------------------------------------------------------------------------------</w:t>
       </w:r>
       <w:r>
-        <w:br/>
+        <w:rPr>
+          <w:lang w:val="en-US"/>
+        </w:rPr>
+        <w:br/>
+      </w:r>
+      <w:proofErr w:type="spellStart"/>
+      <w:r>
+        <w:rPr>
+          <w:lang w:val="en-US"/>
+        </w:rPr>
+        <w:t>PIaNOS</w:t>
+      </w:r>
+      <w:proofErr w:type="spellEnd"/>
+      <w:r>
+        <w:rPr>
+          <w:lang w:val="en-US"/>
+        </w:rPr>
+        <w:t xml:space="preserve"> is a x86 compatible software </w:t>
+      </w:r>
+      <w:r>
+        <w:rPr>
+          <w:rStyle w:val="shorttext"/>
+          <w:lang w:val="en"/>
+        </w:rPr>
+        <w:t xml:space="preserve">not dependent </w:t>
+      </w:r>
+      <w:r>
+        <w:rPr>
+          <w:rStyle w:val="shorttext"/>
+          <w:lang w:val="en"/>
+        </w:rPr>
+        <w:t>of</w:t>
+      </w:r>
+      <w:r>
+        <w:rPr>
+          <w:rStyle w:val="shorttext"/>
+          <w:lang w:val="en"/>
+        </w:rPr>
+        <w:t xml:space="preserve"> an</w:t>
+      </w:r>
+      <w:r>
+        <w:rPr>
+          <w:rStyle w:val="shorttext"/>
+          <w:lang w:val="en"/>
+        </w:rPr>
+        <w:t xml:space="preserve"> operating system</w:t>
+      </w:r>
+      <w:r>
+        <w:rPr>
+          <w:rStyle w:val="shorttext"/>
+          <w:lang w:val="en"/>
+        </w:rPr>
+        <w:t>. We recommend to start it on a virtual machine (with the software VMWare Player or Workstation), but you can also install it on a drive (</w:t>
+      </w:r>
+      <w:proofErr w:type="spellStart"/>
+      <w:r>
+        <w:rPr>
+          <w:rStyle w:val="shorttext"/>
+          <w:lang w:val="en"/>
+        </w:rPr>
+        <w:t>usb</w:t>
+      </w:r>
+      <w:proofErr w:type="spellEnd"/>
+      <w:r>
+        <w:rPr>
+          <w:rStyle w:val="shorttext"/>
+          <w:lang w:val="en"/>
+        </w:rPr>
+        <w:t xml:space="preserve"> stick, floppy) but it’s more </w:t>
+      </w:r>
+      <w:r>
+        <w:rPr>
+          <w:rStyle w:val="alt-edited"/>
+          <w:lang w:val="en"/>
+        </w:rPr>
+        <w:t>complicated</w:t>
+      </w:r>
+      <w:r>
+        <w:rPr>
+          <w:rStyle w:val="shorttext"/>
+          <w:lang w:val="en"/>
+        </w:rPr>
+        <w:t>.</w:t>
+      </w:r>
+      <w:r>
+        <w:rPr>
+          <w:rStyle w:val="shorttext"/>
+          <w:lang w:val="en"/>
+        </w:rPr>
+        <w:br/>
+      </w:r>
+      <w:r>
+        <w:rPr>
+          <w:rStyle w:val="shorttext"/>
+          <w:lang w:val="en"/>
+        </w:rPr>
+        <w:br/>
+        <w:t xml:space="preserve">Go on the VMWare’s web site </w:t>
+      </w:r>
+      <w:r>
+        <w:rPr>
+          <w:lang w:val="en-US"/>
+        </w:rPr>
+        <w:t xml:space="preserve">: </w:t>
+      </w:r>
+      <w:hyperlink r:id="rId4" w:history="1">
+        <w:r>
+          <w:rPr>
+            <w:rStyle w:val="Lienhypertexte"/>
+            <w:lang w:val="en-US"/>
+          </w:rPr>
+          <w:t>https://www.vmware.com</w:t>
+        </w:r>
+      </w:hyperlink>
+      <w:r>
+        <w:rPr>
+          <w:lang w:val="en-US"/>
+        </w:rPr>
+        <w:t xml:space="preserve"> to download VMWare Player (free) and then install it. Double click on the file </w:t>
+      </w:r>
+      <w:proofErr w:type="spellStart"/>
+      <w:r>
+        <w:rPr>
+          <w:lang w:val="en-US"/>
+        </w:rPr>
+        <w:t>PIaNOS.vmx</w:t>
+      </w:r>
+      <w:proofErr w:type="spellEnd"/>
+      <w:r>
+        <w:rPr>
+          <w:lang w:val="en-US"/>
+        </w:rPr>
+        <w:t xml:space="preserve"> (inside</w:t>
+      </w:r>
+      <w:r>
+        <w:rPr>
+          <w:lang w:val="en-US"/>
+        </w:rPr>
+        <w:t xml:space="preserve"> the folder </w:t>
+      </w:r>
+      <w:r>
+        <w:rPr>
+          <w:lang w:val="en-US"/>
+        </w:rPr>
+        <w:t>“</w:t>
+      </w:r>
+      <w:proofErr w:type="spellStart"/>
+      <w:r>
+        <w:rPr>
+          <w:lang w:val="en-US"/>
+        </w:rPr>
+        <w:t>vm</w:t>
+      </w:r>
+      <w:proofErr w:type="spellEnd"/>
+      <w:r>
+        <w:rPr>
+          <w:lang w:val="en-US"/>
+        </w:rPr>
+        <w:t>”) to start the VM. Choose ‘I copied it’ when VMWare ask “</w:t>
+      </w:r>
+      <w:r>
+        <w:rPr>
+          <w:lang w:val="en-US"/>
+        </w:rPr>
+        <w:t xml:space="preserve">This virtual machine </w:t>
+      </w:r>
+      <w:r>
+        <w:rPr>
+          <w:lang w:val="en-US"/>
+        </w:rPr>
+        <w:t>might have been …”.</w:t>
+      </w:r>
+      <w:r>
+        <w:rPr>
+          <w:lang w:val="en-US"/>
+        </w:rPr>
+        <w:t xml:space="preserve"> </w:t>
+      </w:r>
+      <w:r>
+        <w:rPr>
+          <w:lang w:val="en-US"/>
+        </w:rPr>
+        <w:br/>
+      </w:r>
+      <w:r>
+        <w:rPr>
+          <w:lang w:val="en-US"/>
+        </w:rPr>
+        <w:br/>
+        <w:t xml:space="preserve">When launched, you are on the main menu, </w:t>
+      </w:r>
+      <w:r>
+        <w:rPr>
+          <w:lang w:val="en"/>
+        </w:rPr>
+        <w:t>which allows you to access</w:t>
+      </w:r>
+      <w:r>
+        <w:rPr>
+          <w:lang w:val="en"/>
+        </w:rPr>
+        <w:t xml:space="preserve"> the</w:t>
+      </w:r>
+      <w:r>
+        <w:rPr>
+          <w:lang w:val="en"/>
+        </w:rPr>
+        <w:t xml:space="preserve"> three modes </w:t>
+      </w:r>
+      <w:r>
+        <w:rPr>
+          <w:lang w:val="en"/>
+        </w:rPr>
+        <w:t xml:space="preserve">of </w:t>
+      </w:r>
+      <w:proofErr w:type="spellStart"/>
+      <w:r>
+        <w:rPr>
+          <w:lang w:val="en"/>
+        </w:rPr>
+        <w:t>PIaNOS</w:t>
+      </w:r>
+      <w:proofErr w:type="spellEnd"/>
+      <w:r>
+        <w:rPr>
+          <w:lang w:val="en"/>
+        </w:rPr>
+        <w:t xml:space="preserve"> </w:t>
+      </w:r>
+      <w:r>
+        <w:rPr>
+          <w:lang w:val="en"/>
+        </w:rPr>
+        <w:t>:</w:t>
+      </w:r>
+      <w:r>
+        <w:rPr>
+          <w:lang w:val="en"/>
+        </w:rPr>
+        <w:br/>
+      </w:r>
+      <w:r>
+        <w:rPr>
+          <w:lang w:val="en-US"/>
+        </w:rPr>
+        <w:t xml:space="preserve">- Free to play : </w:t>
+      </w:r>
+      <w:r>
+        <w:rPr>
+          <w:lang w:val="en-US"/>
+        </w:rPr>
+        <w:t xml:space="preserve">key F1, allow to play </w:t>
+      </w:r>
+      <w:r>
+        <w:rPr>
+          <w:rStyle w:val="shorttext"/>
+          <w:lang w:val="en"/>
+        </w:rPr>
+        <w:t>freely</w:t>
+      </w:r>
+      <w:r>
+        <w:rPr>
+          <w:rStyle w:val="shorttext"/>
+          <w:lang w:val="en"/>
+        </w:rPr>
+        <w:t xml:space="preserve"> </w:t>
+      </w:r>
+      <w:r>
+        <w:rPr>
+          <w:lang w:val="en"/>
+        </w:rPr>
+        <w:t>using the keys A, Z, E, R, T, Y, U, I, O, P, and ^ $.</w:t>
+      </w:r>
+      <w:bookmarkStart w:id="0" w:name="_GoBack"/>
+      <w:bookmarkEnd w:id="0"/>
+      <w:r>
+        <w:rPr>
+          <w:lang w:val="en-US"/>
+        </w:rPr>
+        <w:br/>
+        <w:t>- Play a piece :</w:t>
+      </w:r>
+      <w:r>
+        <w:rPr>
+          <w:lang w:val="en-US"/>
+        </w:rPr>
+        <w:t xml:space="preserve"> </w:t>
+      </w:r>
+      <w:r>
+        <w:rPr>
+          <w:lang w:val="en-US"/>
+        </w:rPr>
+        <w:t>key F</w:t>
+      </w:r>
+      <w:r>
+        <w:rPr>
+          <w:lang w:val="en-US"/>
+        </w:rPr>
+        <w:t>2</w:t>
+      </w:r>
+      <w:r>
+        <w:rPr>
+          <w:lang w:val="en-US"/>
+        </w:rPr>
+        <w:t>, a menu allow to choose the piece (keys to choose are displayed on the screen).</w:t>
+      </w:r>
+      <w:r>
+        <w:rPr>
+          <w:lang w:val="en-US"/>
+        </w:rPr>
+        <w:t xml:space="preserve"> The computer will show on the screen witch key you should press. Keys are the same than the mod “Free to play”.</w:t>
+      </w:r>
+      <w:r>
+        <w:rPr>
+          <w:lang w:val="en-US"/>
+        </w:rPr>
+        <w:br/>
+      </w:r>
+      <w:r>
+        <w:rPr>
+          <w:lang w:val="en-US"/>
+        </w:rPr>
+        <w:t>- Watch me play :</w:t>
+      </w:r>
+      <w:r>
+        <w:rPr>
+          <w:lang w:val="en-US"/>
+        </w:rPr>
+        <w:t xml:space="preserve"> </w:t>
+      </w:r>
+      <w:r>
+        <w:rPr>
+          <w:lang w:val="en-US"/>
+        </w:rPr>
+        <w:t>key F3, a menu allow to choose the piece (keys to choose are displayed on the screen).</w:t>
+      </w:r>
+      <w:r>
+        <w:rPr>
+          <w:lang w:val="en-US"/>
+        </w:rPr>
+        <w:t xml:space="preserve"> The computer will play alone the piece, you just have to listen and watch. </w:t>
+      </w:r>
+      <w:r>
+        <w:rPr>
+          <w:lang w:val="en-US"/>
+        </w:rPr>
+        <w:br/>
+      </w:r>
+      <w:r>
+        <w:rPr>
+          <w:rStyle w:val="shorttext"/>
+          <w:lang w:val="en"/>
+        </w:rPr>
+        <w:t>Press t</w:t>
+      </w:r>
+      <w:r>
+        <w:rPr>
+          <w:rStyle w:val="shorttext"/>
+          <w:lang w:val="en"/>
+        </w:rPr>
+        <w:t>he "Esc" key to return to the main menu.</w:t>
+      </w:r>
+      <w:r>
+        <w:rPr>
+          <w:rStyle w:val="shorttext"/>
+          <w:lang w:val="en"/>
+        </w:rPr>
+        <w:br/>
+      </w:r>
+      <w:r>
+        <w:rPr>
+          <w:rStyle w:val="shorttext"/>
+          <w:lang w:val="en"/>
+        </w:rPr>
+        <w:br/>
+        <w:t>To shut down the VM click on the arrow left to the icon “pause”, then click on “Shutdown Guest”.</w:t>
+      </w:r>
+      <w:r>
+        <w:rPr>
+          <w:rStyle w:val="shorttext"/>
+          <w:lang w:val="en"/>
+        </w:rPr>
+        <w:br/>
+        <w:t>If you installed and started the program on a drive, press the power button of your computer to shut down. Then remove the drive to allow your computer to start normally.</w:t>
       </w:r>
     </w:p>
     <w:p>
       <w:r>
+        <w:rPr>
+          <w:lang w:val="en-US"/>
+        </w:rPr>
         <w:br/>
       </w:r>
       <w:r>
@@ -58,8 +465,13 @@
       <w:r>
         <w:br/>
       </w:r>
-      <w:r>
-        <w:t xml:space="preserve">PIaNOS est un logiciel compatible </w:t>
+      <w:proofErr w:type="spellStart"/>
+      <w:r>
+        <w:t>PIaNOS</w:t>
+      </w:r>
+      <w:proofErr w:type="spellEnd"/>
+      <w:r>
+        <w:t xml:space="preserve"> est un logiciel compatible </w:t>
       </w:r>
       <w:r>
         <w:t xml:space="preserve">x86 </w:t>
@@ -77,7 +489,15 @@
         <w:t xml:space="preserve"> sur</w:t>
       </w:r>
       <w:r>
-        <w:t xml:space="preserve"> une machine virtuel (avec le logiciel VMvare Player ou Workstation), mais vous pouvez aussi l’installer sur</w:t>
+        <w:t xml:space="preserve"> une machine virtuel (avec le logiciel </w:t>
+      </w:r>
+      <w:proofErr w:type="spellStart"/>
+      <w:r>
+        <w:t>VMvare</w:t>
+      </w:r>
+      <w:proofErr w:type="spellEnd"/>
+      <w:r>
+        <w:t xml:space="preserve"> Player ou Workstation), mais vous pouvez aussi l’installer sur</w:t>
       </w:r>
       <w:r>
         <w:t xml:space="preserve"> </w:t>
@@ -89,7 +509,15 @@
         <w:t xml:space="preserve"> </w:t>
       </w:r>
       <w:r>
-        <w:t xml:space="preserve">(clé usb, </w:t>
+        <w:t xml:space="preserve">(clé </w:t>
+      </w:r>
+      <w:proofErr w:type="spellStart"/>
+      <w:r>
+        <w:t>usb</w:t>
+      </w:r>
+      <w:proofErr w:type="spellEnd"/>
+      <w:r>
+        <w:t xml:space="preserve">, </w:t>
       </w:r>
       <w:r>
         <w:t>cd ou disquette</w:t>
@@ -110,98 +538,226 @@
         <w:br/>
       </w:r>
       <w:r>
-        <w:t xml:space="preserve">Rendez-vous sur le site de VMWare : https://www.vmware.com pour télécharger VMWare Player (gratuit) puis installez-le. Double-cliquez sur le fichier </w:t>
-      </w:r>
+        <w:t xml:space="preserve">Rendez-vous sur le site de </w:t>
+      </w:r>
+      <w:proofErr w:type="spellStart"/>
+      <w:r>
+        <w:t>VMWare</w:t>
+      </w:r>
+      <w:proofErr w:type="spellEnd"/>
+      <w:r>
+        <w:t xml:space="preserve"> : https://www.vmware.com pour télécharger </w:t>
+      </w:r>
+      <w:proofErr w:type="spellStart"/>
+      <w:r>
+        <w:t>VMWare</w:t>
+      </w:r>
+      <w:proofErr w:type="spellEnd"/>
+      <w:r>
+        <w:t xml:space="preserve"> Player (gratuit) puis installez-le. Double-cliquez sur le fichier </w:t>
+      </w:r>
+      <w:proofErr w:type="spellStart"/>
+      <w:r>
+        <w:t>PIaNOS.</w:t>
+      </w:r>
+      <w:r>
+        <w:t>vmx</w:t>
+      </w:r>
+      <w:proofErr w:type="spellEnd"/>
+      <w:r>
+        <w:t xml:space="preserve"> </w:t>
+      </w:r>
+      <w:r>
+        <w:t>se trouvant dans le dossier « </w:t>
+      </w:r>
+      <w:proofErr w:type="spellStart"/>
+      <w:r>
+        <w:t>vm</w:t>
+      </w:r>
+      <w:proofErr w:type="spellEnd"/>
+      <w:r>
+        <w:t xml:space="preserve"> » </w:t>
+      </w:r>
+      <w:r>
+        <w:t>pour démarrer la VM.</w:t>
+      </w:r>
+      <w:r>
+        <w:t xml:space="preserve"> </w:t>
+      </w:r>
+      <w:proofErr w:type="spellStart"/>
+      <w:r>
+        <w:rPr>
+          <w:lang w:val="en-US"/>
+        </w:rPr>
+        <w:t>Choisissez</w:t>
+      </w:r>
+      <w:proofErr w:type="spellEnd"/>
+      <w:r>
+        <w:rPr>
+          <w:lang w:val="en-US"/>
+        </w:rPr>
+        <w:t xml:space="preserve"> « I copied it » </w:t>
+      </w:r>
+      <w:proofErr w:type="spellStart"/>
+      <w:r>
+        <w:rPr>
+          <w:lang w:val="en-US"/>
+        </w:rPr>
+        <w:t>lorsque</w:t>
+      </w:r>
+      <w:proofErr w:type="spellEnd"/>
+      <w:r>
+        <w:rPr>
+          <w:lang w:val="en-US"/>
+        </w:rPr>
+        <w:t xml:space="preserve"> VMWare </w:t>
+      </w:r>
+      <w:proofErr w:type="spellStart"/>
+      <w:r>
+        <w:rPr>
+          <w:lang w:val="en-US"/>
+        </w:rPr>
+        <w:t>vous</w:t>
+      </w:r>
+      <w:proofErr w:type="spellEnd"/>
+      <w:r>
+        <w:rPr>
+          <w:lang w:val="en-US"/>
+        </w:rPr>
+        <w:t xml:space="preserve"> </w:t>
+      </w:r>
+      <w:proofErr w:type="spellStart"/>
+      <w:r>
+        <w:rPr>
+          <w:lang w:val="en-US"/>
+        </w:rPr>
+        <w:t>demande</w:t>
+      </w:r>
+      <w:proofErr w:type="spellEnd"/>
+      <w:r>
+        <w:rPr>
+          <w:lang w:val="en-US"/>
+        </w:rPr>
+        <w:t xml:space="preserve"> « This virtual machine </w:t>
+      </w:r>
+      <w:r>
+        <w:rPr>
+          <w:lang w:val="en-US"/>
+        </w:rPr>
+        <w:t>might have been …</w:t>
+      </w:r>
+      <w:r>
+        <w:rPr>
+          <w:lang w:val="en-US"/>
+        </w:rPr>
+        <w:t> ».</w:t>
+      </w:r>
+      <w:r>
+        <w:rPr>
+          <w:lang w:val="en-US"/>
+        </w:rPr>
+        <w:br/>
+      </w:r>
+      <w:r>
+        <w:rPr>
+          <w:lang w:val="en-US"/>
+        </w:rPr>
+        <w:br/>
+      </w:r>
+      <w:r>
+        <w:t xml:space="preserve">Une fois lancé vous arriverez sur le menu </w:t>
+      </w:r>
+      <w:r>
+        <w:t xml:space="preserve">principal, qui vous permet d’accéder aux 3 modes de fonctionnement de </w:t>
+      </w:r>
+      <w:proofErr w:type="spellStart"/>
       <w:r>
         <w:t>PIaNOS</w:t>
       </w:r>
-      <w:r>
-        <w:t>.</w:t>
-      </w:r>
-      <w:r>
-        <w:t>vmx</w:t>
-      </w:r>
+      <w:proofErr w:type="spellEnd"/>
+      <w:r>
+        <w:t> :</w:t>
+      </w:r>
+      <w:r>
+        <w:br/>
+        <w:t>- Jeu libre : touche F1, permet de jouer librement à l’aide des touches du clavier A, Z, E, R, T, Y, U, I, O, P, ^ et $.</w:t>
+      </w:r>
+      <w:r>
+        <w:br/>
+        <w:t xml:space="preserve">- </w:t>
+      </w:r>
+      <w:r>
+        <w:t>Joue une musique : touche F2, un menu permettra de choisir le morceau à jouer (les touches à utiliser pour choisir ce dernier sont affichées à l’écran). L’</w:t>
+      </w:r>
+      <w:r>
+        <w:t>ordinateur indiquera à l’écran su</w:t>
+      </w:r>
+      <w:r>
+        <w:t>r quelle touche il faut appuyer, suivez ses indications.</w:t>
+      </w:r>
+      <w:r>
+        <w:t xml:space="preserve"> Les touches sont les mêmes que pour le mode « jeu libre ».</w:t>
+      </w:r>
+      <w:r>
+        <w:br/>
+        <w:t xml:space="preserve">- Regardes moi jouer : touche F3, un menu permettra de choisir le morceau </w:t>
+      </w:r>
+      <w:r>
+        <w:t>à jouer</w:t>
+      </w:r>
+      <w:r>
+        <w:t xml:space="preserve"> (les touches à </w:t>
+      </w:r>
+      <w:r>
+        <w:lastRenderedPageBreak/>
+        <w:t>utiliser pour choisir ce dernier sont affichées à l’écran). L’ordinateur jouera tout seul le morceau, vous avez juste à écouter et regarder.</w:t>
+      </w:r>
+      <w:r>
+        <w:br/>
+        <w:t>La touche « </w:t>
+      </w:r>
+      <w:proofErr w:type="spellStart"/>
+      <w:r>
+        <w:t>échap</w:t>
+      </w:r>
+      <w:proofErr w:type="spellEnd"/>
+      <w:r>
+        <w:t> » permet de revenir sur le menu principal.</w:t>
+      </w:r>
+      <w:r>
+        <w:br/>
+      </w:r>
+      <w:r>
+        <w:br/>
+        <w:t>Pour éteindre la VM cliquez sur la flèche à côté de l’icône pause, puis cliquez sur « </w:t>
+      </w:r>
+      <w:proofErr w:type="spellStart"/>
+      <w:r>
+        <w:t>Shutdown</w:t>
+      </w:r>
+      <w:proofErr w:type="spellEnd"/>
       <w:r>
         <w:t xml:space="preserve"> </w:t>
       </w:r>
-      <w:r>
-        <w:t xml:space="preserve">se trouvant dans le dossier « vm » </w:t>
-      </w:r>
-      <w:r>
-        <w:t>pour démarrer la VM.</w:t>
-      </w:r>
-      <w:r>
-        <w:br/>
-      </w:r>
-      <w:r>
-        <w:br/>
-      </w:r>
-      <w:r>
-        <w:t xml:space="preserve">Une fois lancé vous arriverez sur le menu </w:t>
-      </w:r>
-      <w:r>
-        <w:t xml:space="preserve">principal, qui vous permet d’accéder aux 3 modes de fonctionnement de </w:t>
-      </w:r>
-      <w:r>
-        <w:t>PIaNOS</w:t>
-      </w:r>
-      <w:r>
-        <w:t> :</w:t>
-      </w:r>
-      <w:r>
-        <w:br/>
-        <w:t>- Jeu libre : touche F1, permet de jouer librement à l’aide des touches du clavier A, Z, E, R, T, Y, U, I, O, P, ^ et $.</w:t>
-      </w:r>
-      <w:r>
-        <w:br/>
-        <w:t xml:space="preserve">- </w:t>
-      </w:r>
-      <w:r>
-        <w:t>Joue une musique : touche F2, un menu permettra de choisir le morceau à jouer (les touches à utiliser pour choisir ce dernier sont affichées à l’écran). L’</w:t>
-      </w:r>
-      <w:r>
-        <w:t>ordinateur indiquera à l’écran su</w:t>
-      </w:r>
-      <w:r>
-        <w:t>r quelle touche il faut appuyer, suivez ses indications.</w:t>
-      </w:r>
-      <w:r>
-        <w:t xml:space="preserve"> Les touches sont les mêmes que pour le mode « jeu libre ».</w:t>
-      </w:r>
-      <w:bookmarkStart w:id="0" w:name="_GoBack"/>
-      <w:bookmarkEnd w:id="0"/>
-      <w:r>
-        <w:br/>
-        <w:t xml:space="preserve">- Regardes moi jouer : touche F3, un menu permettra de choisir le morceau </w:t>
-      </w:r>
-      <w:r>
-        <w:t>à jouer</w:t>
-      </w:r>
-      <w:r>
-        <w:t xml:space="preserve"> </w:t>
-      </w:r>
-      <w:r>
-        <w:t>(les touches à utiliser pour choisir ce dernier sont affichées à l’écran).</w:t>
-      </w:r>
-      <w:r>
-        <w:t xml:space="preserve"> L’ordinateur jouera tout seul le morceau, vous avez juste à écouter et regarder.</w:t>
-      </w:r>
-      <w:r>
-        <w:br/>
-        <w:t>La touche « échap » permet de revenir sur le menu principal.</w:t>
-      </w:r>
-      <w:r>
-        <w:br/>
-      </w:r>
-      <w:r>
-        <w:br/>
-        <w:t>Pour éteindre la VM cliquez sur la flèche à côté de l’icône pause, puis cliquez sur « Shutdown Guest ». Si vous avez installé et démarré le programme sur un lecteur, appuyer sur le bouton power de votre ordinateur. Ensuite r</w:t>
+      <w:proofErr w:type="spellStart"/>
+      <w:r>
+        <w:t>Guest</w:t>
+      </w:r>
+      <w:proofErr w:type="spellEnd"/>
+      <w:r>
+        <w:t> ». Si vous avez installé et démarré le programme sur un lecteur, appuyer sur le bouton power de votre ordinateur. Ensuite r</w:t>
       </w:r>
       <w:r>
         <w:t xml:space="preserve">etirer votre lecteur </w:t>
       </w:r>
       <w:r>
-        <w:t>pour que votre ordinateur démarre à nous normalement.</w:t>
+        <w:t>pour que</w:t>
+      </w:r>
+      <w:r>
+        <w:t xml:space="preserve"> votre ordinateur démarre à nouveau</w:t>
+      </w:r>
+      <w:r>
+        <w:t xml:space="preserve"> normalement.</w:t>
       </w:r>
     </w:p>
     <w:sectPr>
@@ -646,6 +1202,16 @@
       <w:u w:val="single"/>
     </w:rPr>
   </w:style>
+  <w:style w:type="character" w:customStyle="1" w:styleId="shorttext">
+    <w:name w:val="short_text"/>
+    <w:basedOn w:val="Policepardfaut"/>
+    <w:rsid w:val="00B35454"/>
+  </w:style>
+  <w:style w:type="character" w:customStyle="1" w:styleId="alt-edited">
+    <w:name w:val="alt-edited"/>
+    <w:basedOn w:val="Policepardfaut"/>
+    <w:rsid w:val="00815065"/>
+  </w:style>
 </w:styles>
 </file>
 

</xml_diff>